<commit_message>
Link added to nutrient spiraling concept section
</commit_message>
<xml_diff>
--- a/class assignments/Ensign-Doyle-2006-summary-discussion.docx
+++ b/class assignments/Ensign-Doyle-2006-summary-discussion.docx
@@ -384,14 +384,29 @@
       <w:r>
         <w:t xml:space="preserve">. </w:t>
       </w:r>
-    </w:p>
-    <w:p>
-      <w:r>
-        <w:rPr>
-          <w:b/>
-          <w:bCs/>
-        </w:rPr>
-        <w:lastRenderedPageBreak/>
+      <w:r>
+        <w:t xml:space="preserve">Visual: </w:t>
+      </w:r>
+      <w:hyperlink r:id="rId4" w:history="1">
+        <w:r>
+          <w:rPr>
+            <w:rStyle w:val="Hyperlink"/>
+          </w:rPr>
+          <w:t>https://www.researchgate.net/publication/308133246_Hydrologic_connectivity_as_a_framework_for_understanding_biogeochemical_flux_through_watersheds_and_along_fluvial_networks/figures?lo=1</w:t>
+        </w:r>
+      </w:hyperlink>
+      <w:r>
+        <w:t>.</w:t>
+      </w:r>
+      <w:bookmarkStart w:id="0" w:name="_GoBack"/>
+      <w:bookmarkEnd w:id="0"/>
+    </w:p>
+    <w:p>
+      <w:r>
+        <w:rPr>
+          <w:b/>
+          <w:bCs/>
+        </w:rPr>
         <w:t xml:space="preserve">1.2. Geomorphic Factors Affecting Nutrient Spiraling in Streams. </w:t>
       </w:r>
       <w:r>
@@ -521,7 +536,7 @@
                           </pic:cNvPicPr>
                         </pic:nvPicPr>
                         <pic:blipFill rotWithShape="1">
-                          <a:blip r:embed="rId4">
+                          <a:blip r:embed="rId5">
                             <a:extLst>
                               <a:ext uri="{28A0092B-C50C-407E-A947-70E740481C1C}">
                                 <a14:useLocalDpi xmlns:a14="http://schemas.microsoft.com/office/drawing/2010/main" val="0"/>
@@ -741,7 +756,7 @@
                   <o:lock v:ext="edit" aspectratio="t"/>
                 </v:shapetype>
                 <v:shape id="Picture 1" o:spid="_x0000_s1027" type="#_x0000_t75" style="position:absolute;width:49434;height:38677;visibility:visible;mso-wrap-style:square" o:gfxdata="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">
-                  <v:imagedata r:id="rId5" o:title="" croptop="16499f" cropbottom="2304f" cropleft="4033f" cropright="7057f"/>
+                  <v:imagedata r:id="rId6" o:title="" croptop="16499f" cropbottom="2304f" cropleft="4033f" cropright="7057f"/>
                 </v:shape>
                 <v:shapetype id="_x0000_t202" coordsize="21600,21600" o:spt="202" path="m,l,21600r21600,l21600,xe">
                   <v:stroke joinstyle="miter"/>
@@ -978,7 +993,11 @@
         <w:t xml:space="preserve"> in high gradient streams than low; this relationship was reversed for phosphate. </w:t>
       </w:r>
       <w:r>
-        <w:t>The ratio of hydraulic uptake (</w:t>
+        <w:t xml:space="preserve">The ratio of </w:t>
+      </w:r>
+      <w:r>
+        <w:lastRenderedPageBreak/>
+        <w:t>hydraulic uptake (</w:t>
       </w:r>
       <w:r>
         <w:rPr>
@@ -1053,7 +1072,6 @@
           <w:b/>
           <w:bCs/>
         </w:rPr>
-        <w:lastRenderedPageBreak/>
         <w:t xml:space="preserve">4. Discussion. </w:t>
       </w:r>
     </w:p>
@@ -1152,7 +1170,7 @@
                           </pic:cNvPicPr>
                         </pic:nvPicPr>
                         <pic:blipFill rotWithShape="1">
-                          <a:blip r:embed="rId6">
+                          <a:blip r:embed="rId7">
                             <a:extLst>
                               <a:ext uri="{28A0092B-C50C-407E-A947-70E740481C1C}">
                                 <a14:useLocalDpi xmlns:a14="http://schemas.microsoft.com/office/drawing/2010/main" val="0"/>
@@ -1399,7 +1417,7 @@
             <w:pict>
               <v:group w14:anchorId="15ABF1AD" id="Group 6" o:spid="_x0000_s1029" style="position:absolute;margin-left:0;margin-top:49.85pt;width:420.45pt;height:331.2pt;z-index:251663360;mso-position-horizontal:center;mso-position-horizontal-relative:margin;mso-width-relative:margin;mso-height-relative:margin" coordsize="53393,42062" o:gfxdata="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">
                 <v:shape id="Picture 4" o:spid="_x0000_s1030" type="#_x0000_t75" style="position:absolute;width:26422;height:42062;visibility:visible;mso-wrap-style:square" o:gfxdata="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">
-                  <v:imagedata r:id="rId7" o:title="" croptop="10024f" cropbottom="1163f" cropleft="12939f" cropright="34281f"/>
+                  <v:imagedata r:id="rId8" o:title="" croptop="10024f" cropbottom="1163f" cropleft="12939f" cropright="34281f"/>
                 </v:shape>
                 <v:shape id="Text Box 5" o:spid="_x0000_s1031" type="#_x0000_t202" style="position:absolute;left:26972;top:692;width:26421;height:7474;visibility:visible;mso-wrap-style:square;v-text-anchor:top" o:gfxdata="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" stroked="f">
                   <v:textbox style="mso-fit-shape-to-text:t" inset="0,0,0,0">
@@ -1509,17 +1527,7 @@
                             <w:sz w:val="20"/>
                             <w:szCs w:val="20"/>
                           </w:rPr>
-                          <w:t xml:space="preserve"> Number of (a) ammonium, (b) nitrate, and (c) phosphate </w:t>
-                        </w:r>
-                        <w:r>
-                          <w:rPr>
-                            <w:i w:val="0"/>
-                            <w:iCs w:val="0"/>
-                            <w:color w:val="auto"/>
-                            <w:sz w:val="20"/>
-                            <w:szCs w:val="20"/>
-                          </w:rPr>
-                          <w:t>spirals undergone within stream orders 1</w:t>
+                          <w:t xml:space="preserve"> Number of (a) ammonium, (b) nitrate, and (c) phosphate spirals undergone within stream orders 1</w:t>
                         </w:r>
                         <w:r>
                           <w:rPr>
@@ -1539,27 +1547,7 @@
                             <w:sz w:val="20"/>
                             <w:szCs w:val="20"/>
                           </w:rPr>
-                          <w:t>5 determined</w:t>
-                        </w:r>
-                        <w:r>
-                          <w:rPr>
-                            <w:i w:val="0"/>
-                            <w:iCs w:val="0"/>
-                            <w:color w:val="auto"/>
-                            <w:sz w:val="20"/>
-                            <w:szCs w:val="20"/>
-                          </w:rPr>
-                          <w:t xml:space="preserve"> </w:t>
-                        </w:r>
-                        <w:r>
-                          <w:rPr>
-                            <w:i w:val="0"/>
-                            <w:iCs w:val="0"/>
-                            <w:color w:val="auto"/>
-                            <w:sz w:val="20"/>
-                            <w:szCs w:val="20"/>
-                          </w:rPr>
-                          <w:t xml:space="preserve">using equation (4) and summary values of </w:t>
+                          <w:t xml:space="preserve">5 determined using equation (4) and summary values of </w:t>
                         </w:r>
                         <w:r>
                           <w:rPr>
@@ -1637,6 +1625,7 @@
           <w:b/>
           <w:bCs/>
         </w:rPr>
+        <w:lastRenderedPageBreak/>
         <w:t xml:space="preserve">5.2. Nutrient Uptake in Stream Networks. </w:t>
       </w:r>
       <w:r>
@@ -1649,11 +1638,7 @@
         <w:t xml:space="preserve">model of Ensign and Doyle (2006) </w:t>
       </w:r>
       <w:r>
-        <w:t xml:space="preserve">indicates that higher order streams, though fewer in number and total channel area, are just or more important </w:t>
-      </w:r>
-      <w:r>
-        <w:lastRenderedPageBreak/>
-        <w:t>to nutrient spiraling as lower order streams.</w:t>
+        <w:t>indicates that higher order streams, though fewer in number and total channel area, are just or more important to nutrient spiraling as lower order streams.</w:t>
       </w:r>
       <w:r>
         <w:t xml:space="preserve"> The results of this paper were consistent with</w:t>
@@ -1738,16 +1723,7 @@
           <w:b/>
           <w:bCs/>
         </w:rPr>
-        <w:t xml:space="preserve">What do you think could be done to strengthen </w:t>
-      </w:r>
-      <w:bookmarkStart w:id="0" w:name="_GoBack"/>
-      <w:bookmarkEnd w:id="0"/>
-      <w:r>
-        <w:rPr>
-          <w:b/>
-          <w:bCs/>
-        </w:rPr>
-        <w:t>this study?</w:t>
+        <w:t>What do you think could be done to strengthen this study?</w:t>
       </w:r>
     </w:p>
     <w:sectPr>
@@ -2205,6 +2181,18 @@
       <w:szCs w:val="18"/>
     </w:rPr>
   </w:style>
+  <w:style w:type="character" w:styleId="Hyperlink">
+    <w:name w:val="Hyperlink"/>
+    <w:basedOn w:val="DefaultParagraphFont"/>
+    <w:uiPriority w:val="99"/>
+    <w:semiHidden/>
+    <w:unhideWhenUsed/>
+    <w:rsid w:val="003333B1"/>
+    <w:rPr>
+      <w:color w:val="0000FF"/>
+      <w:u w:val="single"/>
+    </w:rPr>
+  </w:style>
 </w:styles>
 </file>
 

</xml_diff>

<commit_message>
Updated questions at end
</commit_message>
<xml_diff>
--- a/class assignments/Ensign-Doyle-2006-summary-discussion.docx
+++ b/class assignments/Ensign-Doyle-2006-summary-discussion.docx
@@ -398,8 +398,6 @@
       <w:r>
         <w:t>.</w:t>
       </w:r>
-      <w:bookmarkStart w:id="0" w:name="_GoBack"/>
-      <w:bookmarkEnd w:id="0"/>
     </w:p>
     <w:p>
       <w:r>
@@ -1724,6 +1722,52 @@
           <w:bCs/>
         </w:rPr>
         <w:t>What do you think could be done to strengthen this study?</w:t>
+      </w:r>
+    </w:p>
+    <w:p>
+      <w:pPr>
+        <w:rPr>
+          <w:b/>
+          <w:bCs/>
+        </w:rPr>
+      </w:pPr>
+      <w:r>
+        <w:rPr>
+          <w:b/>
+          <w:bCs/>
+        </w:rPr>
+        <w:t>How does the floodplain concept relate to nutrient spiraling?</w:t>
+      </w:r>
+    </w:p>
+    <w:p>
+      <w:pPr>
+        <w:rPr>
+          <w:b/>
+          <w:bCs/>
+        </w:rPr>
+      </w:pPr>
+      <w:r>
+        <w:rPr>
+          <w:b/>
+          <w:bCs/>
+        </w:rPr>
+        <w:t xml:space="preserve">What did the authors not touch on? (Hint: they frame their example </w:t>
+      </w:r>
+      <w:r>
+        <w:rPr>
+          <w:b/>
+          <w:bCs/>
+        </w:rPr>
+        <w:t>under</w:t>
+      </w:r>
+      <w:bookmarkStart w:id="0" w:name="_GoBack"/>
+      <w:bookmarkEnd w:id="0"/>
+      <w:r>
+        <w:rPr>
+          <w:b/>
+          <w:bCs/>
+        </w:rPr>
+        <w:t xml:space="preserve"> the RCC).</w:t>
       </w:r>
     </w:p>
     <w:sectPr>
@@ -2193,6 +2237,18 @@
       <w:u w:val="single"/>
     </w:rPr>
   </w:style>
+  <w:style w:type="character" w:styleId="FollowedHyperlink">
+    <w:name w:val="FollowedHyperlink"/>
+    <w:basedOn w:val="DefaultParagraphFont"/>
+    <w:uiPriority w:val="99"/>
+    <w:semiHidden/>
+    <w:unhideWhenUsed/>
+    <w:rsid w:val="00C0261D"/>
+    <w:rPr>
+      <w:color w:val="954F72" w:themeColor="followedHyperlink"/>
+      <w:u w:val="single"/>
+    </w:rPr>
+  </w:style>
 </w:styles>
 </file>
 

</xml_diff>